<commit_message>
breana and vinnie proposal edits
</commit_message>
<xml_diff>
--- a/documents/evolution of competition/vinnie_12Nov2025-alex.docx
+++ b/documents/evolution of competition/vinnie_12Nov2025-alex.docx
@@ -15,6 +15,7 @@
           <w:szCs w:val="32"/>
         </w:rPr>
       </w:pPr>
+      <w:commentRangeStart w:id="0"/>
       <w:r>
         <w:rPr>
           <w:rFonts w:ascii="Times New Roman" w:eastAsia="Times New Roman" w:hAnsi="Times New Roman" w:cs="Times New Roman"/>
@@ -49,6 +50,13 @@
         </w:rPr>
         <w:t>?</w:t>
       </w:r>
+      <w:commentRangeEnd w:id="0"/>
+      <w:r>
+        <w:rPr>
+          <w:rStyle w:val="CommentReference"/>
+        </w:rPr>
+        <w:commentReference w:id="0"/>
+      </w:r>
     </w:p>
     <w:p>
       <w:pPr>
@@ -74,7 +82,127 @@
           <w:sz w:val="24"/>
           <w:szCs w:val="24"/>
         </w:rPr>
-        <w:t xml:space="preserve">Interspecific competitive interactions, in which species vie for limited resources and space, often define how populations within a community evolve. Natural selection favors individuals with advantageous adaptations, which can subsequently shape the genetic makeup of their populations over several generations. However, it remains largely unknown whether the presence of these competitive, evolutionary histories affects how populations perform under contemporary competition. </w:t>
+        <w:t xml:space="preserve">Interspecific </w:t>
+      </w:r>
+      <w:commentRangeStart w:id="1"/>
+      <w:r>
+        <w:rPr>
+          <w:rFonts w:ascii="Times New Roman" w:eastAsia="Times New Roman" w:hAnsi="Times New Roman" w:cs="Times New Roman"/>
+          <w:sz w:val="24"/>
+          <w:szCs w:val="24"/>
+        </w:rPr>
+        <w:t>competitive interactions</w:t>
+      </w:r>
+      <w:commentRangeEnd w:id="1"/>
+      <w:r>
+        <w:rPr>
+          <w:rStyle w:val="CommentReference"/>
+        </w:rPr>
+        <w:commentReference w:id="1"/>
+      </w:r>
+      <w:r>
+        <w:rPr>
+          <w:rFonts w:ascii="Times New Roman" w:eastAsia="Times New Roman" w:hAnsi="Times New Roman" w:cs="Times New Roman"/>
+          <w:sz w:val="24"/>
+          <w:szCs w:val="24"/>
+        </w:rPr>
+        <w:t xml:space="preserve">, in which species vie for limited resources and space, </w:t>
+      </w:r>
+      <w:commentRangeStart w:id="2"/>
+      <w:r>
+        <w:rPr>
+          <w:rFonts w:ascii="Times New Roman" w:eastAsia="Times New Roman" w:hAnsi="Times New Roman" w:cs="Times New Roman"/>
+          <w:sz w:val="24"/>
+          <w:szCs w:val="24"/>
+        </w:rPr>
+        <w:t xml:space="preserve">often define </w:t>
+      </w:r>
+      <w:commentRangeEnd w:id="2"/>
+      <w:r>
+        <w:rPr>
+          <w:rStyle w:val="CommentReference"/>
+        </w:rPr>
+        <w:commentReference w:id="2"/>
+      </w:r>
+      <w:r>
+        <w:rPr>
+          <w:rFonts w:ascii="Times New Roman" w:eastAsia="Times New Roman" w:hAnsi="Times New Roman" w:cs="Times New Roman"/>
+          <w:sz w:val="24"/>
+          <w:szCs w:val="24"/>
+        </w:rPr>
+        <w:t xml:space="preserve">how populations within a community evolve. Natural selection favors individuals with </w:t>
+      </w:r>
+      <w:commentRangeStart w:id="3"/>
+      <w:r>
+        <w:rPr>
+          <w:rFonts w:ascii="Times New Roman" w:eastAsia="Times New Roman" w:hAnsi="Times New Roman" w:cs="Times New Roman"/>
+          <w:sz w:val="24"/>
+          <w:szCs w:val="24"/>
+        </w:rPr>
+        <w:t>advantageous adaptations</w:t>
+      </w:r>
+      <w:commentRangeEnd w:id="3"/>
+      <w:r>
+        <w:rPr>
+          <w:rStyle w:val="CommentReference"/>
+        </w:rPr>
+        <w:commentReference w:id="3"/>
+      </w:r>
+      <w:r>
+        <w:rPr>
+          <w:rFonts w:ascii="Times New Roman" w:eastAsia="Times New Roman" w:hAnsi="Times New Roman" w:cs="Times New Roman"/>
+          <w:sz w:val="24"/>
+          <w:szCs w:val="24"/>
+        </w:rPr>
+        <w:t xml:space="preserve">, which can subsequently shape the genetic makeup of their populations over several generations. </w:t>
+      </w:r>
+      <w:commentRangeStart w:id="4"/>
+      <w:r>
+        <w:rPr>
+          <w:rFonts w:ascii="Times New Roman" w:eastAsia="Times New Roman" w:hAnsi="Times New Roman" w:cs="Times New Roman"/>
+          <w:sz w:val="24"/>
+          <w:szCs w:val="24"/>
+        </w:rPr>
+        <w:t xml:space="preserve">However, it remains largely unknown </w:t>
+      </w:r>
+      <w:commentRangeEnd w:id="4"/>
+      <w:r>
+        <w:rPr>
+          <w:rStyle w:val="CommentReference"/>
+        </w:rPr>
+        <w:commentReference w:id="4"/>
+      </w:r>
+      <w:r>
+        <w:rPr>
+          <w:rFonts w:ascii="Times New Roman" w:eastAsia="Times New Roman" w:hAnsi="Times New Roman" w:cs="Times New Roman"/>
+          <w:sz w:val="24"/>
+          <w:szCs w:val="24"/>
+        </w:rPr>
+        <w:t xml:space="preserve">whether the presence of these </w:t>
+      </w:r>
+      <w:commentRangeStart w:id="5"/>
+      <w:r>
+        <w:rPr>
+          <w:rFonts w:ascii="Times New Roman" w:eastAsia="Times New Roman" w:hAnsi="Times New Roman" w:cs="Times New Roman"/>
+          <w:sz w:val="24"/>
+          <w:szCs w:val="24"/>
+        </w:rPr>
+        <w:t xml:space="preserve">competitive, evolutionary histories </w:t>
+      </w:r>
+      <w:commentRangeEnd w:id="5"/>
+      <w:r>
+        <w:rPr>
+          <w:rStyle w:val="CommentReference"/>
+        </w:rPr>
+        <w:commentReference w:id="5"/>
+      </w:r>
+      <w:r>
+        <w:rPr>
+          <w:rFonts w:ascii="Times New Roman" w:eastAsia="Times New Roman" w:hAnsi="Times New Roman" w:cs="Times New Roman"/>
+          <w:sz w:val="24"/>
+          <w:szCs w:val="24"/>
+        </w:rPr>
+        <w:t xml:space="preserve">affects how populations perform under contemporary competition. </w:t>
       </w:r>
     </w:p>
     <w:p>
@@ -94,6 +222,7 @@
         </w:rPr>
         <w:t xml:space="preserve">To test this, we plan to use the </w:t>
       </w:r>
+      <w:commentRangeStart w:id="6"/>
       <w:r>
         <w:rPr>
           <w:rFonts w:ascii="Times New Roman" w:eastAsia="Times New Roman" w:hAnsi="Times New Roman" w:cs="Times New Roman"/>
@@ -103,6 +232,13 @@
           <w:szCs w:val="24"/>
         </w:rPr>
         <w:t>Sarracenia purpurea</w:t>
+      </w:r>
+      <w:commentRangeEnd w:id="6"/>
+      <w:r>
+        <w:rPr>
+          <w:rStyle w:val="CommentReference"/>
+        </w:rPr>
+        <w:commentReference w:id="6"/>
       </w:r>
       <w:r>
         <w:rPr>
@@ -376,6 +512,177 @@
     </w:sectPr>
   </w:body>
 </w:document>
+</file>
+
+<file path=word/comments.xml><?xml version="1.0" encoding="utf-8"?>
+<w:comments xmlns:wpc="http://schemas.microsoft.com/office/word/2010/wordprocessingCanvas" xmlns:cx="http://schemas.microsoft.com/office/drawing/2014/chartex" xmlns:cx1="http://schemas.microsoft.com/office/drawing/2015/9/8/chartex" xmlns:cx2="http://schemas.microsoft.com/office/drawing/2015/10/21/chartex" xmlns:cx3="http://schemas.microsoft.com/office/drawing/2016/5/9/chartex" xmlns:cx4="http://schemas.microsoft.com/office/drawing/2016/5/10/chartex" xmlns:cx5="http://schemas.microsoft.com/office/drawing/2016/5/11/chartex" xmlns:cx6="http://schemas.microsoft.com/office/drawing/2016/5/12/chartex" xmlns:cx7="http://schemas.microsoft.com/office/drawing/2016/5/13/chartex" xmlns:cx8="http://schemas.microsoft.com/office/drawing/2016/5/14/chartex" xmlns:mc="http://schemas.openxmlformats.org/markup-compatibility/2006" xmlns:aink="http://schemas.microsoft.com/office/drawing/2016/ink" xmlns:am3d="http://schemas.microsoft.com/office/drawing/2017/model3d" xmlns:o="urn:schemas-microsoft-com:office:office" xmlns:oel="http://schemas.microsoft.com/office/2019/extlst" xmlns:r="http://schemas.openxmlformats.org/officeDocument/2006/relationships" xmlns:m="http://schemas.openxmlformats.org/officeDocument/2006/math" xmlns:v="urn:schemas-microsoft-com:vml" xmlns:wp14="http://schemas.microsoft.com/office/word/2010/wordprocessingDrawing" xmlns:wp="http://schemas.openxmlformats.org/drawingml/2006/wordprocessingDrawing" xmlns:w10="urn:schemas-microsoft-com:office:word" xmlns:w="http://schemas.openxmlformats.org/wordprocessingml/2006/main" xmlns:w14="http://schemas.microsoft.com/office/word/2010/wordml" xmlns:w15="http://schemas.microsoft.com/office/word/2012/wordml" xmlns:w16cex="http://schemas.microsoft.com/office/word/2018/wordml/cex" xmlns:w16cid="http://schemas.microsoft.com/office/word/2016/wordml/cid" xmlns:w16="http://schemas.microsoft.com/office/word/2018/wordml" xmlns:w16du="http://schemas.microsoft.com/office/word/2023/wordml/word16du" xmlns:w16sdtdh="http://schemas.microsoft.com/office/word/2020/wordml/sdtdatahash" xmlns:w16sdtfl="http://schemas.microsoft.com/office/word/2024/wordml/sdtformatlock" xmlns:w16se="http://schemas.microsoft.com/office/word/2015/wordml/symex" xmlns:wpg="http://schemas.microsoft.com/office/word/2010/wordprocessingGroup" xmlns:wpi="http://schemas.microsoft.com/office/word/2010/wordprocessingInk" xmlns:wne="http://schemas.microsoft.com/office/word/2006/wordml" xmlns:wps="http://schemas.microsoft.com/office/word/2010/wordprocessingShape" mc:Ignorable="w14 w15 w16se w16cid w16 w16cex w16sdtdh w16sdtfl w16du wp14">
+  <w:comment w:id="0" w:author="Mendelson, Alex" w:date="2025-11-14T11:46:00Z" w:initials="AM">
+    <w:p>
+      <w:pPr>
+        <w:pStyle w:val="CommentText"/>
+      </w:pPr>
+      <w:r>
+        <w:rPr>
+          <w:rStyle w:val="CommentReference"/>
+        </w:rPr>
+        <w:annotationRef/>
+      </w:r>
+      <w:r>
+        <w:t>General convention in biology is to keep titles non-italicized, I think in part because it makes scientific names and other italicized words (genes, etc) look awkward</w:t>
+      </w:r>
+    </w:p>
+  </w:comment>
+  <w:comment w:id="1" w:author="Mendelson, Alex" w:date="2025-11-14T11:36:00Z" w:initials="AM">
+    <w:p>
+      <w:pPr>
+        <w:pStyle w:val="CommentText"/>
+      </w:pPr>
+      <w:r>
+        <w:rPr>
+          <w:rStyle w:val="CommentReference"/>
+        </w:rPr>
+        <w:annotationRef/>
+      </w:r>
+      <w:r>
+        <w:t>Could just say “competition” here</w:t>
+      </w:r>
+    </w:p>
+  </w:comment>
+  <w:comment w:id="2" w:author="Mendelson, Alex" w:date="2025-11-14T11:37:00Z" w:initials="AM">
+    <w:p>
+      <w:pPr>
+        <w:pStyle w:val="CommentText"/>
+      </w:pPr>
+      <w:r>
+        <w:rPr>
+          <w:rStyle w:val="CommentReference"/>
+        </w:rPr>
+        <w:annotationRef/>
+      </w:r>
+      <w:r>
+        <w:t>I’d go with “are important for” or “effect how”. Claiming they define how popns evolve implies they may be the only evolutionary mechanism, when in reality at best they’re just a really strong mechanism among many others.</w:t>
+      </w:r>
+    </w:p>
+  </w:comment>
+  <w:comment w:id="3" w:author="Mendelson, Alex" w:date="2025-11-14T11:39:00Z" w:initials="AM">
+    <w:p>
+      <w:pPr>
+        <w:pStyle w:val="CommentText"/>
+      </w:pPr>
+      <w:r>
+        <w:rPr>
+          <w:rStyle w:val="CommentReference"/>
+        </w:rPr>
+        <w:annotationRef/>
+      </w:r>
+      <w:r>
+        <w:t>“advantageous traits” or “adaptations” alone, since adaptations are by definition beneficial (think of the antonym here being maladaptation)</w:t>
+      </w:r>
+    </w:p>
+  </w:comment>
+  <w:comment w:id="4" w:author="Mendelson, Alex" w:date="2025-11-14T11:44:00Z" w:initials="AM">
+    <w:p>
+      <w:pPr>
+        <w:pStyle w:val="CommentText"/>
+      </w:pPr>
+      <w:r>
+        <w:rPr>
+          <w:rStyle w:val="CommentReference"/>
+        </w:rPr>
+        <w:annotationRef/>
+      </w:r>
+      <w:r>
+        <w:t>Good job pointing to the knowledge gap</w:t>
+      </w:r>
+    </w:p>
+  </w:comment>
+  <w:comment w:id="5" w:author="Mendelson, Alex" w:date="2025-11-14T11:41:00Z" w:initials="AM">
+    <w:p>
+      <w:pPr>
+        <w:pStyle w:val="CommentText"/>
+      </w:pPr>
+      <w:r>
+        <w:rPr>
+          <w:rStyle w:val="CommentReference"/>
+        </w:rPr>
+        <w:annotationRef/>
+      </w:r>
+      <w:r>
+        <w:t>Using “competitive” as an adjective superseding the evolutionary histories is a little unclear. Maybe “evolutionary histories of competition” would flow better</w:t>
+      </w:r>
+    </w:p>
+  </w:comment>
+  <w:comment w:id="6" w:author="Mendelson, Alex" w:date="2025-11-14T11:43:00Z" w:initials="AM">
+    <w:p>
+      <w:pPr>
+        <w:pStyle w:val="CommentText"/>
+      </w:pPr>
+      <w:r>
+        <w:rPr>
+          <w:rStyle w:val="CommentReference"/>
+        </w:rPr>
+        <w:annotationRef/>
+      </w:r>
+      <w:r>
+        <w:t xml:space="preserve">Just a stylistic thing here: it’s always best to assume the reader isn’t familiar with the study organisms’ binomial names. Introduce them with their common name first, paired with their scientific name, then use the scientific name thereafter. For example, here: “Purple Pitcher Plant, </w:t>
+      </w:r>
+      <w:r>
+        <w:rPr>
+          <w:i/>
+          <w:iCs/>
+        </w:rPr>
+        <w:t>Sarracenia purpurea</w:t>
+      </w:r>
+      <w:r>
+        <w:t>”</w:t>
+      </w:r>
+    </w:p>
+  </w:comment>
+</w:comments>
+</file>
+
+<file path=word/commentsExtended.xml><?xml version="1.0" encoding="utf-8"?>
+<w15:commentsEx xmlns:wpc="http://schemas.microsoft.com/office/word/2010/wordprocessingCanvas" xmlns:cx="http://schemas.microsoft.com/office/drawing/2014/chartex" xmlns:cx1="http://schemas.microsoft.com/office/drawing/2015/9/8/chartex" xmlns:cx2="http://schemas.microsoft.com/office/drawing/2015/10/21/chartex" xmlns:cx3="http://schemas.microsoft.com/office/drawing/2016/5/9/chartex" xmlns:cx4="http://schemas.microsoft.com/office/drawing/2016/5/10/chartex" xmlns:cx5="http://schemas.microsoft.com/office/drawing/2016/5/11/chartex" xmlns:cx6="http://schemas.microsoft.com/office/drawing/2016/5/12/chartex" xmlns:cx7="http://schemas.microsoft.com/office/drawing/2016/5/13/chartex" xmlns:cx8="http://schemas.microsoft.com/office/drawing/2016/5/14/chartex" xmlns:mc="http://schemas.openxmlformats.org/markup-compatibility/2006" xmlns:aink="http://schemas.microsoft.com/office/drawing/2016/ink" xmlns:am3d="http://schemas.microsoft.com/office/drawing/2017/model3d" xmlns:o="urn:schemas-microsoft-com:office:office" xmlns:oel="http://schemas.microsoft.com/office/2019/extlst" xmlns:r="http://schemas.openxmlformats.org/officeDocument/2006/relationships" xmlns:m="http://schemas.openxmlformats.org/officeDocument/2006/math" xmlns:v="urn:schemas-microsoft-com:vml" xmlns:wp14="http://schemas.microsoft.com/office/word/2010/wordprocessingDrawing" xmlns:wp="http://schemas.openxmlformats.org/drawingml/2006/wordprocessingDrawing" xmlns:w10="urn:schemas-microsoft-com:office:word" xmlns:w="http://schemas.openxmlformats.org/wordprocessingml/2006/main" xmlns:w14="http://schemas.microsoft.com/office/word/2010/wordml" xmlns:w15="http://schemas.microsoft.com/office/word/2012/wordml" xmlns:w16cex="http://schemas.microsoft.com/office/word/2018/wordml/cex" xmlns:w16cid="http://schemas.microsoft.com/office/word/2016/wordml/cid" xmlns:w16="http://schemas.microsoft.com/office/word/2018/wordml" xmlns:w16du="http://schemas.microsoft.com/office/word/2023/wordml/word16du" xmlns:w16sdtdh="http://schemas.microsoft.com/office/word/2020/wordml/sdtdatahash" xmlns:w16sdtfl="http://schemas.microsoft.com/office/word/2024/wordml/sdtformatlock" xmlns:w16se="http://schemas.microsoft.com/office/word/2015/wordml/symex" xmlns:wpg="http://schemas.microsoft.com/office/word/2010/wordprocessingGroup" xmlns:wpi="http://schemas.microsoft.com/office/word/2010/wordprocessingInk" xmlns:wne="http://schemas.microsoft.com/office/word/2006/wordml" xmlns:wps="http://schemas.microsoft.com/office/word/2010/wordprocessingShape" mc:Ignorable="w14 w15 w16se w16cid w16 w16cex w16sdtdh w16sdtfl w16du wp14">
+  <w15:commentEx w15:paraId="3A3B81FF" w15:done="0"/>
+  <w15:commentEx w15:paraId="20DBF911" w15:done="0"/>
+  <w15:commentEx w15:paraId="6AC7C332" w15:done="0"/>
+  <w15:commentEx w15:paraId="4AE761D5" w15:done="0"/>
+  <w15:commentEx w15:paraId="1B2D107F" w15:done="0"/>
+  <w15:commentEx w15:paraId="480AA24F" w15:done="0"/>
+  <w15:commentEx w15:paraId="2EDE6B8E" w15:done="0"/>
+</w15:commentsEx>
+</file>
+
+<file path=word/commentsExtensible.xml><?xml version="1.0" encoding="utf-8"?>
+<w16cex:commentsExtensible xmlns:wpc="http://schemas.microsoft.com/office/word/2010/wordprocessingCanvas" xmlns:cx="http://schemas.microsoft.com/office/drawing/2014/chartex" xmlns:cx1="http://schemas.microsoft.com/office/drawing/2015/9/8/chartex" xmlns:cx2="http://schemas.microsoft.com/office/drawing/2015/10/21/chartex" xmlns:cx3="http://schemas.microsoft.com/office/drawing/2016/5/9/chartex" xmlns:cx4="http://schemas.microsoft.com/office/drawing/2016/5/10/chartex" xmlns:cx5="http://schemas.microsoft.com/office/drawing/2016/5/11/chartex" xmlns:cx6="http://schemas.microsoft.com/office/drawing/2016/5/12/chartex" xmlns:cx7="http://schemas.microsoft.com/office/drawing/2016/5/13/chartex" xmlns:cx8="http://schemas.microsoft.com/office/drawing/2016/5/14/chartex" xmlns:cr="http://schemas.microsoft.com/office/comments/2020/reactions" xmlns:mc="http://schemas.openxmlformats.org/markup-compatibility/2006" xmlns:aink="http://schemas.microsoft.com/office/drawing/2016/ink" xmlns:am3d="http://schemas.microsoft.com/office/drawing/2017/model3d" xmlns:o="urn:schemas-microsoft-com:office:office" xmlns:oel="http://schemas.microsoft.com/office/2019/extlst" xmlns:r="http://schemas.openxmlformats.org/officeDocument/2006/relationships" xmlns:m="http://schemas.openxmlformats.org/officeDocument/2006/math" xmlns:v="urn:schemas-microsoft-com:vml" xmlns:wp14="http://schemas.microsoft.com/office/word/2010/wordprocessingDrawing" xmlns:wp="http://schemas.openxmlformats.org/drawingml/2006/wordprocessingDrawing" xmlns:w10="urn:schemas-microsoft-com:office:word" xmlns:w="http://schemas.openxmlformats.org/wordprocessingml/2006/main" xmlns:w14="http://schemas.microsoft.com/office/word/2010/wordml" xmlns:w15="http://schemas.microsoft.com/office/word/2012/wordml" xmlns:w16cex="http://schemas.microsoft.com/office/word/2018/wordml/cex" xmlns:w16cid="http://schemas.microsoft.com/office/word/2016/wordml/cid" xmlns:w16="http://schemas.microsoft.com/office/word/2018/wordml" xmlns:w16du="http://schemas.microsoft.com/office/word/2023/wordml/word16du" xmlns:w16sdtdh="http://schemas.microsoft.com/office/word/2020/wordml/sdtdatahash" xmlns:w16sdtfl="http://schemas.microsoft.com/office/word/2024/wordml/sdtformatlock" xmlns:w16se="http://schemas.microsoft.com/office/word/2015/wordml/symex" xmlns:wpg="http://schemas.microsoft.com/office/word/2010/wordprocessingGroup" xmlns:wpi="http://schemas.microsoft.com/office/word/2010/wordprocessingInk" xmlns:wne="http://schemas.microsoft.com/office/word/2006/wordml" xmlns:wps="http://schemas.microsoft.com/office/word/2010/wordprocessingShape" mc:Ignorable="w14 w15 w16se w16cid w16 w16cex w16sdtdh w16sdtfl cr w16du wp14">
+  <w16cex:commentExtensible w16cex:durableId="199EE33E" w16cex:dateUtc="2025-11-14T19:46:00Z"/>
+  <w16cex:commentExtensible w16cex:durableId="535CFED6" w16cex:dateUtc="2025-11-14T19:36:00Z"/>
+  <w16cex:commentExtensible w16cex:durableId="66534625" w16cex:dateUtc="2025-11-14T19:37:00Z"/>
+  <w16cex:commentExtensible w16cex:durableId="4C6EDC69" w16cex:dateUtc="2025-11-14T19:39:00Z"/>
+  <w16cex:commentExtensible w16cex:durableId="7469AC5A" w16cex:dateUtc="2025-11-14T19:44:00Z"/>
+  <w16cex:commentExtensible w16cex:durableId="5F563114" w16cex:dateUtc="2025-11-14T19:41:00Z"/>
+  <w16cex:commentExtensible w16cex:durableId="40902BDC" w16cex:dateUtc="2025-11-14T19:43:00Z"/>
+</w16cex:commentsExtensible>
+</file>
+
+<file path=word/commentsIds.xml><?xml version="1.0" encoding="utf-8"?>
+<w16cid:commentsIds xmlns:wpc="http://schemas.microsoft.com/office/word/2010/wordprocessingCanvas" xmlns:cx="http://schemas.microsoft.com/office/drawing/2014/chartex" xmlns:cx1="http://schemas.microsoft.com/office/drawing/2015/9/8/chartex" xmlns:cx2="http://schemas.microsoft.com/office/drawing/2015/10/21/chartex" xmlns:cx3="http://schemas.microsoft.com/office/drawing/2016/5/9/chartex" xmlns:cx4="http://schemas.microsoft.com/office/drawing/2016/5/10/chartex" xmlns:cx5="http://schemas.microsoft.com/office/drawing/2016/5/11/chartex" xmlns:cx6="http://schemas.microsoft.com/office/drawing/2016/5/12/chartex" xmlns:cx7="http://schemas.microsoft.com/office/drawing/2016/5/13/chartex" xmlns:cx8="http://schemas.microsoft.com/office/drawing/2016/5/14/chartex" xmlns:mc="http://schemas.openxmlformats.org/markup-compatibility/2006" xmlns:aink="http://schemas.microsoft.com/office/drawing/2016/ink" xmlns:am3d="http://schemas.microsoft.com/office/drawing/2017/model3d" xmlns:o="urn:schemas-microsoft-com:office:office" xmlns:oel="http://schemas.microsoft.com/office/2019/extlst" xmlns:r="http://schemas.openxmlformats.org/officeDocument/2006/relationships" xmlns:m="http://schemas.openxmlformats.org/officeDocument/2006/math" xmlns:v="urn:schemas-microsoft-com:vml" xmlns:wp14="http://schemas.microsoft.com/office/word/2010/wordprocessingDrawing" xmlns:wp="http://schemas.openxmlformats.org/drawingml/2006/wordprocessingDrawing" xmlns:w10="urn:schemas-microsoft-com:office:word" xmlns:w="http://schemas.openxmlformats.org/wordprocessingml/2006/main" xmlns:w14="http://schemas.microsoft.com/office/word/2010/wordml" xmlns:w15="http://schemas.microsoft.com/office/word/2012/wordml" xmlns:w16cex="http://schemas.microsoft.com/office/word/2018/wordml/cex" xmlns:w16cid="http://schemas.microsoft.com/office/word/2016/wordml/cid" xmlns:w16="http://schemas.microsoft.com/office/word/2018/wordml" xmlns:w16du="http://schemas.microsoft.com/office/word/2023/wordml/word16du" xmlns:w16sdtdh="http://schemas.microsoft.com/office/word/2020/wordml/sdtdatahash" xmlns:w16sdtfl="http://schemas.microsoft.com/office/word/2024/wordml/sdtformatlock" xmlns:w16se="http://schemas.microsoft.com/office/word/2015/wordml/symex" xmlns:wpg="http://schemas.microsoft.com/office/word/2010/wordprocessingGroup" xmlns:wpi="http://schemas.microsoft.com/office/word/2010/wordprocessingInk" xmlns:wne="http://schemas.microsoft.com/office/word/2006/wordml" xmlns:wps="http://schemas.microsoft.com/office/word/2010/wordprocessingShape" mc:Ignorable="w14 w15 w16se w16cid w16 w16cex w16sdtdh w16sdtfl w16du wp14">
+  <w16cid:commentId w16cid:paraId="3A3B81FF" w16cid:durableId="199EE33E"/>
+  <w16cid:commentId w16cid:paraId="20DBF911" w16cid:durableId="535CFED6"/>
+  <w16cid:commentId w16cid:paraId="6AC7C332" w16cid:durableId="66534625"/>
+  <w16cid:commentId w16cid:paraId="4AE761D5" w16cid:durableId="4C6EDC69"/>
+  <w16cid:commentId w16cid:paraId="1B2D107F" w16cid:durableId="7469AC5A"/>
+  <w16cid:commentId w16cid:paraId="480AA24F" w16cid:durableId="5F563114"/>
+  <w16cid:commentId w16cid:paraId="2EDE6B8E" w16cid:durableId="40902BDC"/>
+</w16cid:commentsIds>
+</file>
+
+<file path=word/people.xml><?xml version="1.0" encoding="utf-8"?>
+<w15:people xmlns:wpc="http://schemas.microsoft.com/office/word/2010/wordprocessingCanvas" xmlns:cx="http://schemas.microsoft.com/office/drawing/2014/chartex" xmlns:cx1="http://schemas.microsoft.com/office/drawing/2015/9/8/chartex" xmlns:cx2="http://schemas.microsoft.com/office/drawing/2015/10/21/chartex" xmlns:cx3="http://schemas.microsoft.com/office/drawing/2016/5/9/chartex" xmlns:cx4="http://schemas.microsoft.com/office/drawing/2016/5/10/chartex" xmlns:cx5="http://schemas.microsoft.com/office/drawing/2016/5/11/chartex" xmlns:cx6="http://schemas.microsoft.com/office/drawing/2016/5/12/chartex" xmlns:cx7="http://schemas.microsoft.com/office/drawing/2016/5/13/chartex" xmlns:cx8="http://schemas.microsoft.com/office/drawing/2016/5/14/chartex" xmlns:mc="http://schemas.openxmlformats.org/markup-compatibility/2006" xmlns:aink="http://schemas.microsoft.com/office/drawing/2016/ink" xmlns:am3d="http://schemas.microsoft.com/office/drawing/2017/model3d" xmlns:o="urn:schemas-microsoft-com:office:office" xmlns:oel="http://schemas.microsoft.com/office/2019/extlst" xmlns:r="http://schemas.openxmlformats.org/officeDocument/2006/relationships" xmlns:m="http://schemas.openxmlformats.org/officeDocument/2006/math" xmlns:v="urn:schemas-microsoft-com:vml" xmlns:wp14="http://schemas.microsoft.com/office/word/2010/wordprocessingDrawing" xmlns:wp="http://schemas.openxmlformats.org/drawingml/2006/wordprocessingDrawing" xmlns:w10="urn:schemas-microsoft-com:office:word" xmlns:w="http://schemas.openxmlformats.org/wordprocessingml/2006/main" xmlns:w14="http://schemas.microsoft.com/office/word/2010/wordml" xmlns:w15="http://schemas.microsoft.com/office/word/2012/wordml" xmlns:w16cex="http://schemas.microsoft.com/office/word/2018/wordml/cex" xmlns:w16cid="http://schemas.microsoft.com/office/word/2016/wordml/cid" xmlns:w16="http://schemas.microsoft.com/office/word/2018/wordml" xmlns:w16du="http://schemas.microsoft.com/office/word/2023/wordml/word16du" xmlns:w16sdtdh="http://schemas.microsoft.com/office/word/2020/wordml/sdtdatahash" xmlns:w16sdtfl="http://schemas.microsoft.com/office/word/2024/wordml/sdtformatlock" xmlns:w16se="http://schemas.microsoft.com/office/word/2015/wordml/symex" xmlns:wpg="http://schemas.microsoft.com/office/word/2010/wordprocessingGroup" xmlns:wpi="http://schemas.microsoft.com/office/word/2010/wordprocessingInk" xmlns:wne="http://schemas.microsoft.com/office/word/2006/wordml" xmlns:wps="http://schemas.microsoft.com/office/word/2010/wordprocessingShape" mc:Ignorable="w14 w15 w16se w16cid w16 w16cex w16sdtdh w16sdtfl w16du wp14">
+  <w15:person w15:author="Mendelson, Alex">
+    <w15:presenceInfo w15:providerId="AD" w15:userId="S::alex.mendelson.698@my.csun.edu::b5197b80-85c3-4871-be06-fccfde9bb34f"/>
+  </w15:person>
+</w15:people>
 </file>
 
 <file path=word/styles.xml><?xml version="1.0" encoding="utf-8"?>
@@ -962,6 +1269,82 @@
       <w:szCs w:val="30"/>
     </w:rPr>
   </w:style>
+  <w:style w:type="paragraph" w:styleId="Revision">
+    <w:name w:val="Revision"/>
+    <w:hidden/>
+    <w:uiPriority w:val="99"/>
+    <w:semiHidden/>
+    <w:rsid w:val="00491EFC"/>
+    <w:pPr>
+      <w:spacing w:line="240" w:lineRule="auto"/>
+    </w:pPr>
+  </w:style>
+  <w:style w:type="character" w:styleId="CommentReference">
+    <w:name w:val="annotation reference"/>
+    <w:basedOn w:val="DefaultParagraphFont"/>
+    <w:uiPriority w:val="99"/>
+    <w:semiHidden/>
+    <w:unhideWhenUsed/>
+    <w:rsid w:val="00491EFC"/>
+    <w:rPr>
+      <w:sz w:val="16"/>
+      <w:szCs w:val="16"/>
+    </w:rPr>
+  </w:style>
+  <w:style w:type="paragraph" w:styleId="CommentText">
+    <w:name w:val="annotation text"/>
+    <w:basedOn w:val="Normal"/>
+    <w:link w:val="CommentTextChar"/>
+    <w:uiPriority w:val="99"/>
+    <w:unhideWhenUsed/>
+    <w:rsid w:val="00491EFC"/>
+    <w:pPr>
+      <w:spacing w:line="240" w:lineRule="auto"/>
+    </w:pPr>
+    <w:rPr>
+      <w:sz w:val="20"/>
+      <w:szCs w:val="20"/>
+    </w:rPr>
+  </w:style>
+  <w:style w:type="character" w:customStyle="1" w:styleId="CommentTextChar">
+    <w:name w:val="Comment Text Char"/>
+    <w:basedOn w:val="DefaultParagraphFont"/>
+    <w:link w:val="CommentText"/>
+    <w:uiPriority w:val="99"/>
+    <w:rsid w:val="00491EFC"/>
+    <w:rPr>
+      <w:sz w:val="20"/>
+      <w:szCs w:val="20"/>
+    </w:rPr>
+  </w:style>
+  <w:style w:type="paragraph" w:styleId="CommentSubject">
+    <w:name w:val="annotation subject"/>
+    <w:basedOn w:val="CommentText"/>
+    <w:next w:val="CommentText"/>
+    <w:link w:val="CommentSubjectChar"/>
+    <w:uiPriority w:val="99"/>
+    <w:semiHidden/>
+    <w:unhideWhenUsed/>
+    <w:rsid w:val="00491EFC"/>
+    <w:rPr>
+      <w:b/>
+      <w:bCs/>
+    </w:rPr>
+  </w:style>
+  <w:style w:type="character" w:customStyle="1" w:styleId="CommentSubjectChar">
+    <w:name w:val="Comment Subject Char"/>
+    <w:basedOn w:val="CommentTextChar"/>
+    <w:link w:val="CommentSubject"/>
+    <w:uiPriority w:val="99"/>
+    <w:semiHidden/>
+    <w:rsid w:val="00491EFC"/>
+    <w:rPr>
+      <w:b/>
+      <w:bCs/>
+      <w:sz w:val="20"/>
+      <w:szCs w:val="20"/>
+    </w:rPr>
+  </w:style>
 </w:styles>
 </file>
 

</xml_diff>